<commit_message>
Correct typo in 101 pset answer
</commit_message>
<xml_diff>
--- a/Stata 101/Stata_101.docx
+++ b/Stata 101/Stata_101.docx
@@ -24157,6 +24157,7 @@
         <w:rPr>
           <w:rFonts w:ascii="Courier New" w:hAnsi="Courier New" w:cs="Courier New"/>
           <w:b/>
+          <w:color w:val="000000" w:themeColor="text1"/>
         </w:rPr>
         <w:tab/>
       </w:r>
@@ -24169,6 +24170,8 @@
         </w:rPr>
         <w:t>summ</w:t>
       </w:r>
+      <w:bookmarkStart w:id="37" w:name="_GoBack"/>
+      <w:bookmarkEnd w:id="37"/>
       <w:proofErr w:type="spellEnd"/>
       <w:r>
         <w:rPr>
@@ -24432,7 +24435,25 @@
           <w:sz w:val="20"/>
           <w:szCs w:val="20"/>
         </w:rPr>
-        <w:t>, average score of 70.1)</w:t>
+        <w:t xml:space="preserve">, average score of </w:t>
+      </w:r>
+      <w:r>
+        <w:rPr>
+          <w:rFonts w:ascii="Open Sans" w:hAnsi="Open Sans" w:cs="Open Sans"/>
+          <w:color w:val="FFFFFF" w:themeColor="background1"/>
+          <w:sz w:val="20"/>
+          <w:szCs w:val="20"/>
+        </w:rPr>
+        <w:t>77</w:t>
+      </w:r>
+      <w:r>
+        <w:rPr>
+          <w:rFonts w:ascii="Open Sans" w:hAnsi="Open Sans" w:cs="Open Sans"/>
+          <w:color w:val="FFFFFF" w:themeColor="background1"/>
+          <w:sz w:val="20"/>
+          <w:szCs w:val="20"/>
+        </w:rPr>
+        <w:t>)</w:t>
       </w:r>
     </w:p>
     <w:p>
@@ -24630,7 +24651,16 @@
           <w:sz w:val="20"/>
           <w:szCs w:val="20"/>
         </w:rPr>
-        <w:t>e, average score of 77)</w:t>
+        <w:t>e, average score of 79.1</w:t>
+      </w:r>
+      <w:r>
+        <w:rPr>
+          <w:rFonts w:ascii="Open Sans" w:hAnsi="Open Sans" w:cs="Open Sans"/>
+          <w:color w:val="FFFFFF" w:themeColor="background1"/>
+          <w:sz w:val="20"/>
+          <w:szCs w:val="20"/>
+        </w:rPr>
+        <w:t>)</w:t>
       </w:r>
     </w:p>
     <w:p>
@@ -24653,6 +24683,7 @@
         <w:spacing w:before="360" w:after="0" w:line="240" w:lineRule="auto"/>
         <w:rPr>
           <w:rFonts w:cstheme="minorHAnsi"/>
+          <w:color w:val="000000" w:themeColor="text1"/>
           <w:sz w:val="8"/>
           <w:szCs w:val="8"/>
         </w:rPr>
@@ -26906,7 +26937,7 @@
           <w:szCs w:val="24"/>
         </w:rPr>
       </w:pPr>
-      <w:bookmarkStart w:id="37" w:name="_Toc379316490"/>
+      <w:bookmarkStart w:id="38" w:name="_Toc379316490"/>
       <w:proofErr w:type="gramStart"/>
       <w:r>
         <w:rPr>
@@ -26933,7 +26964,7 @@
         </w:rPr>
         <w:t>ADDITIONAL REVIEW</w:t>
       </w:r>
-      <w:bookmarkEnd w:id="37"/>
+      <w:bookmarkEnd w:id="38"/>
     </w:p>
     <w:p>
       <w:pPr>
@@ -27086,16 +27117,7 @@
           <w:rFonts w:ascii="Open Sans" w:hAnsi="Open Sans" w:cs="Open Sans"/>
           <w:sz w:val="20"/>
         </w:rPr>
-        <w:t>Type in the following, replacing “put directory here” with the location of t</w:t>
-      </w:r>
-      <w:bookmarkStart w:id="38" w:name="_GoBack"/>
-      <w:bookmarkEnd w:id="38"/>
-      <w:r>
-        <w:rPr>
-          <w:rFonts w:ascii="Open Sans" w:hAnsi="Open Sans" w:cs="Open Sans"/>
-          <w:sz w:val="20"/>
-        </w:rPr>
-        <w:t xml:space="preserve">he </w:t>
+        <w:t xml:space="preserve">Type in the following, replacing “put directory here” with the location of the </w:t>
       </w:r>
       <w:proofErr w:type="spellStart"/>
       <w:r>
@@ -33787,7 +33809,7 @@
           <w:rPr>
             <w:noProof/>
           </w:rPr>
-          <w:t>18</w:t>
+          <w:t>15</w:t>
         </w:r>
         <w:r>
           <w:rPr>
@@ -41165,34 +41187,11 @@
 
 <file path=customXml/item1.xml><?xml version="1.0" encoding="utf-8"?>
 <?mso-contentType ?>
-<p:Policy xmlns:p="office.server.policy" id="" local="true">
-  <p:Name>ResourcesLibrary</p:Name>
-  <p:Description>Check ReviewDate and send workflow to contact.</p:Description>
-  <p:Statement>If a file has not been reviewed in over one year, it must be reviewed, and the review-date, "refreshed".</p:Statement>
-  <p:PolicyItems>
-    <p:PolicyItem featureId="Microsoft.Office.RecordsManagement.PolicyFeatures.Expiration" staticId="0x01010038EEA24E8F196B42BE0918956E3A9FDC00F3EBBBEA5299EB458065E357FBF7B1E0|194547614" UniqueId="2e19c8a2-e4db-4838-bff9-b8819ba55d47">
-      <p:Name>Retention</p:Name>
-      <p:Description>Automatic scheduling of content for processing, and performing a retention action on content that has reached its due date.</p:Description>
-      <p:CustomData>
-        <Schedules nextStageId="2">
-          <Schedule type="Default">
-            <stages>
-              <data stageId="1" recur="true" offset="1" unit="months">
-                <formula id="Microsoft.Office.RecordsManagement.PolicyFeatures.Expiration.Formula.BuiltIn">
-                  <number>1</number>
-                  <property>ReviewDate</property>
-                  <propertyId>86886f5e-4d80-493c-a489-4c0ddaf144d1</propertyId>
-                  <period>years</period>
-                </formula>
-                <action type="workflow" id="2a4bd565-8106-4123-aa5e-57a3b0d5759a"/>
-              </data>
-            </stages>
-          </Schedule>
-        </Schedules>
-      </p:CustomData>
-    </p:PolicyItem>
-  </p:PolicyItems>
-</p:Policy>
+<FormTemplates xmlns="http://schemas.microsoft.com/sharepoint/v3/contenttype/forms">
+  <Display>DocumentLibraryForm</Display>
+  <Edit>DocumentLibraryForm</Edit>
+  <New>DocumentLibraryForm</New>
+</FormTemplates>
 </file>
 
 <file path=customXml/item2.xml><?xml version="1.0" encoding="utf-8"?>
@@ -41237,11 +41236,34 @@
 
 <file path=customXml/item3.xml><?xml version="1.0" encoding="utf-8"?>
 <?mso-contentType ?>
-<FormTemplates xmlns="http://schemas.microsoft.com/sharepoint/v3/contenttype/forms">
-  <Display>DocumentLibraryForm</Display>
-  <Edit>DocumentLibraryForm</Edit>
-  <New>DocumentLibraryForm</New>
-</FormTemplates>
+<p:Policy xmlns:p="office.server.policy" id="" local="true">
+  <p:Name>ResourcesLibrary</p:Name>
+  <p:Description>Check ReviewDate and send workflow to contact.</p:Description>
+  <p:Statement>If a file has not been reviewed in over one year, it must be reviewed, and the review-date, "refreshed".</p:Statement>
+  <p:PolicyItems>
+    <p:PolicyItem featureId="Microsoft.Office.RecordsManagement.PolicyFeatures.Expiration" staticId="0x01010038EEA24E8F196B42BE0918956E3A9FDC00F3EBBBEA5299EB458065E357FBF7B1E0|194547614" UniqueId="2e19c8a2-e4db-4838-bff9-b8819ba55d47">
+      <p:Name>Retention</p:Name>
+      <p:Description>Automatic scheduling of content for processing, and performing a retention action on content that has reached its due date.</p:Description>
+      <p:CustomData>
+        <Schedules nextStageId="2">
+          <Schedule type="Default">
+            <stages>
+              <data stageId="1" recur="true" offset="1" unit="months">
+                <formula id="Microsoft.Office.RecordsManagement.PolicyFeatures.Expiration.Formula.BuiltIn">
+                  <number>1</number>
+                  <property>ReviewDate</property>
+                  <propertyId>86886f5e-4d80-493c-a489-4c0ddaf144d1</propertyId>
+                  <period>years</period>
+                </formula>
+                <action type="workflow" id="2a4bd565-8106-4123-aa5e-57a3b0d5759a"/>
+              </data>
+            </stages>
+          </Schedule>
+        </Schedules>
+      </p:CustomData>
+    </p:PolicyItem>
+  </p:PolicyItems>
+</p:Policy>
 </file>
 
 <file path=customXml/item4.xml><?xml version="1.0" encoding="utf-8"?>
@@ -42077,9 +42099,9 @@
 </file>
 
 <file path=customXml/itemProps1.xml><?xml version="1.0" encoding="utf-8"?>
-<ds:datastoreItem xmlns:ds="http://schemas.openxmlformats.org/officeDocument/2006/customXml" ds:itemID="{98E0B37E-13EA-4FCF-A026-39659CCA62E2}">
+<ds:datastoreItem xmlns:ds="http://schemas.openxmlformats.org/officeDocument/2006/customXml" ds:itemID="{C100269A-4D5E-4DCC-87F2-91719305D951}">
   <ds:schemaRefs>
-    <ds:schemaRef ds:uri="office.server.policy"/>
+    <ds:schemaRef ds:uri="http://schemas.microsoft.com/sharepoint/v3/contenttype/forms"/>
   </ds:schemaRefs>
 </ds:datastoreItem>
 </file>
@@ -42097,9 +42119,9 @@
 </file>
 
 <file path=customXml/itemProps3.xml><?xml version="1.0" encoding="utf-8"?>
-<ds:datastoreItem xmlns:ds="http://schemas.openxmlformats.org/officeDocument/2006/customXml" ds:itemID="{C100269A-4D5E-4DCC-87F2-91719305D951}">
+<ds:datastoreItem xmlns:ds="http://schemas.openxmlformats.org/officeDocument/2006/customXml" ds:itemID="{98E0B37E-13EA-4FCF-A026-39659CCA62E2}">
   <ds:schemaRefs>
-    <ds:schemaRef ds:uri="http://schemas.microsoft.com/sharepoint/v3/contenttype/forms"/>
+    <ds:schemaRef ds:uri="office.server.policy"/>
   </ds:schemaRefs>
 </ds:datastoreItem>
 </file>
@@ -42126,7 +42148,7 @@
 </file>
 
 <file path=customXml/itemProps5.xml><?xml version="1.0" encoding="utf-8"?>
-<ds:datastoreItem xmlns:ds="http://schemas.openxmlformats.org/officeDocument/2006/customXml" ds:itemID="{C5EEAEC8-5171-4C57-8D8B-F1EE596E3BB3}">
+<ds:datastoreItem xmlns:ds="http://schemas.openxmlformats.org/officeDocument/2006/customXml" ds:itemID="{C9C7D2F1-2F2E-4052-8816-6208FBC179D6}">
   <ds:schemaRefs>
     <ds:schemaRef ds:uri="http://schemas.openxmlformats.org/officeDocument/2006/bibliography"/>
   </ds:schemaRefs>

</xml_diff>

<commit_message>
Correct mistake in  answer of 2b (previously miscoded the missings)
Also adjust spacing in some lines of code
</commit_message>
<xml_diff>
--- a/Stata 101/Stata_101.docx
+++ b/Stata 101/Stata_101.docx
@@ -5214,7 +5214,6 @@
         <w:rPr>
           <w:rFonts w:ascii="Courier New" w:hAnsi="Courier New" w:cs="Courier New"/>
         </w:rPr>
-        <w:lastRenderedPageBreak/>
         <w:t>display</w:t>
       </w:r>
       <w:proofErr w:type="gramEnd"/>
@@ -5255,6 +5254,7 @@
           <w:sz w:val="20"/>
           <w:szCs w:val="20"/>
         </w:rPr>
+        <w:lastRenderedPageBreak/>
         <w:drawing>
           <wp:anchor distT="0" distB="0" distL="114300" distR="114300" simplePos="0" relativeHeight="251659264" behindDoc="0" locked="0" layoutInCell="1" allowOverlap="1" wp14:anchorId="49F7F690" wp14:editId="48BAC33C">
             <wp:simplePos x="0" y="0"/>
@@ -6577,7 +6577,79 @@
           <w:sz w:val="20"/>
           <w:szCs w:val="20"/>
         </w:rPr>
-        <w:t xml:space="preserve">chool” takes the value </w:t>
+        <w:t xml:space="preserve">chool” takes the value of 1 to 4, and “names” takes the form of text.  </w:t>
+      </w:r>
+      <w:r>
+        <w:rPr>
+          <w:rFonts w:ascii="Open Sans" w:hAnsi="Open Sans" w:cs="Open Sans"/>
+          <w:sz w:val="20"/>
+          <w:szCs w:val="20"/>
+        </w:rPr>
+        <w:t>Exit out of the browse window by c</w:t>
+      </w:r>
+      <w:r>
+        <w:rPr>
+          <w:rFonts w:ascii="Open Sans" w:hAnsi="Open Sans" w:cs="Open Sans"/>
+          <w:sz w:val="20"/>
+          <w:szCs w:val="20"/>
+        </w:rPr>
+        <w:t>lick</w:t>
+      </w:r>
+      <w:r>
+        <w:rPr>
+          <w:rFonts w:ascii="Open Sans" w:hAnsi="Open Sans" w:cs="Open Sans"/>
+          <w:sz w:val="20"/>
+          <w:szCs w:val="20"/>
+        </w:rPr>
+        <w:t>ing</w:t>
+      </w:r>
+      <w:r>
+        <w:rPr>
+          <w:rFonts w:ascii="Open Sans" w:hAnsi="Open Sans" w:cs="Open Sans"/>
+          <w:sz w:val="20"/>
+          <w:szCs w:val="20"/>
+        </w:rPr>
+        <w:t xml:space="preserve"> </w:t>
+      </w:r>
+      <w:r>
+        <w:rPr>
+          <w:rFonts w:ascii="Open Sans" w:hAnsi="Open Sans" w:cs="Open Sans"/>
+          <w:sz w:val="20"/>
+          <w:szCs w:val="20"/>
+        </w:rPr>
+        <w:t xml:space="preserve">on the </w:t>
+      </w:r>
+      <w:r>
+        <w:rPr>
+          <w:rFonts w:ascii="Open Sans" w:hAnsi="Open Sans" w:cs="Open Sans"/>
+          <w:sz w:val="20"/>
+          <w:szCs w:val="20"/>
+        </w:rPr>
+        <w:t>‘</w:t>
+      </w:r>
+      <w:r>
+        <w:rPr>
+          <w:rFonts w:ascii="Open Sans" w:hAnsi="Open Sans" w:cs="Open Sans"/>
+          <w:sz w:val="20"/>
+          <w:szCs w:val="20"/>
+        </w:rPr>
+        <w:t>X</w:t>
+      </w:r>
+      <w:r>
+        <w:rPr>
+          <w:rFonts w:ascii="Open Sans" w:hAnsi="Open Sans" w:cs="Open Sans"/>
+          <w:sz w:val="20"/>
+          <w:szCs w:val="20"/>
+        </w:rPr>
+        <w:t>’</w:t>
+      </w:r>
+      <w:r>
+        <w:rPr>
+          <w:rFonts w:ascii="Open Sans" w:hAnsi="Open Sans" w:cs="Open Sans"/>
+          <w:sz w:val="20"/>
+          <w:szCs w:val="20"/>
+        </w:rPr>
+        <w:t xml:space="preserve"> on the upper right hand </w:t>
       </w:r>
       <w:r>
         <w:rPr>
@@ -6586,79 +6658,7 @@
           <w:szCs w:val="20"/>
         </w:rPr>
         <w:lastRenderedPageBreak/>
-        <w:t xml:space="preserve">of 1 to 4, and “names” takes the form of text.  </w:t>
-      </w:r>
-      <w:r>
-        <w:rPr>
-          <w:rFonts w:ascii="Open Sans" w:hAnsi="Open Sans" w:cs="Open Sans"/>
-          <w:sz w:val="20"/>
-          <w:szCs w:val="20"/>
-        </w:rPr>
-        <w:t>Exit out of the browse window by c</w:t>
-      </w:r>
-      <w:r>
-        <w:rPr>
-          <w:rFonts w:ascii="Open Sans" w:hAnsi="Open Sans" w:cs="Open Sans"/>
-          <w:sz w:val="20"/>
-          <w:szCs w:val="20"/>
-        </w:rPr>
-        <w:t>lick</w:t>
-      </w:r>
-      <w:r>
-        <w:rPr>
-          <w:rFonts w:ascii="Open Sans" w:hAnsi="Open Sans" w:cs="Open Sans"/>
-          <w:sz w:val="20"/>
-          <w:szCs w:val="20"/>
-        </w:rPr>
-        <w:t>ing</w:t>
-      </w:r>
-      <w:r>
-        <w:rPr>
-          <w:rFonts w:ascii="Open Sans" w:hAnsi="Open Sans" w:cs="Open Sans"/>
-          <w:sz w:val="20"/>
-          <w:szCs w:val="20"/>
-        </w:rPr>
-        <w:t xml:space="preserve"> </w:t>
-      </w:r>
-      <w:r>
-        <w:rPr>
-          <w:rFonts w:ascii="Open Sans" w:hAnsi="Open Sans" w:cs="Open Sans"/>
-          <w:sz w:val="20"/>
-          <w:szCs w:val="20"/>
-        </w:rPr>
-        <w:t xml:space="preserve">on the </w:t>
-      </w:r>
-      <w:r>
-        <w:rPr>
-          <w:rFonts w:ascii="Open Sans" w:hAnsi="Open Sans" w:cs="Open Sans"/>
-          <w:sz w:val="20"/>
-          <w:szCs w:val="20"/>
-        </w:rPr>
-        <w:t>‘</w:t>
-      </w:r>
-      <w:r>
-        <w:rPr>
-          <w:rFonts w:ascii="Open Sans" w:hAnsi="Open Sans" w:cs="Open Sans"/>
-          <w:sz w:val="20"/>
-          <w:szCs w:val="20"/>
-        </w:rPr>
-        <w:t>X</w:t>
-      </w:r>
-      <w:r>
-        <w:rPr>
-          <w:rFonts w:ascii="Open Sans" w:hAnsi="Open Sans" w:cs="Open Sans"/>
-          <w:sz w:val="20"/>
-          <w:szCs w:val="20"/>
-        </w:rPr>
-        <w:t>’</w:t>
-      </w:r>
-      <w:r>
-        <w:rPr>
-          <w:rFonts w:ascii="Open Sans" w:hAnsi="Open Sans" w:cs="Open Sans"/>
-          <w:sz w:val="20"/>
-          <w:szCs w:val="20"/>
-        </w:rPr>
-        <w:t xml:space="preserve"> on the upper right hand corner.  Notice that “browse” has appeared </w:t>
+        <w:t xml:space="preserve">corner.  Notice that “browse” has appeared </w:t>
       </w:r>
       <w:r>
         <w:rPr>
@@ -8002,7 +8002,6 @@
           <w:rFonts w:ascii="Open Sans" w:hAnsi="Open Sans" w:cs="Open Sans"/>
           <w:sz w:val="20"/>
         </w:rPr>
-        <w:lastRenderedPageBreak/>
         <w:t>Now let</w:t>
       </w:r>
       <w:r>
@@ -8058,6 +8057,7 @@
           <w:rFonts w:ascii="Courier New" w:hAnsi="Courier New" w:cs="Courier New"/>
           <w:b/>
         </w:rPr>
+        <w:lastRenderedPageBreak/>
         <w:t>summarize</w:t>
       </w:r>
       <w:proofErr w:type="gramEnd"/>
@@ -9296,7 +9296,6 @@
           <w:sz w:val="20"/>
           <w:szCs w:val="20"/>
         </w:rPr>
-        <w:lastRenderedPageBreak/>
         <w:t xml:space="preserve">Tabulate (and many other commands) </w:t>
       </w:r>
       <w:r>
@@ -9610,6 +9609,7 @@
           <w:sz w:val="20"/>
           <w:szCs w:val="20"/>
         </w:rPr>
+        <w:lastRenderedPageBreak/>
         <w:t>As you might have figured out, the missing values for numeric variables get coded as “.” (</w:t>
       </w:r>
       <w:proofErr w:type="gramStart"/>
@@ -10712,7 +10712,6 @@
           <w:sz w:val="20"/>
           <w:szCs w:val="20"/>
         </w:rPr>
-        <w:lastRenderedPageBreak/>
         <w:t xml:space="preserve">For this we would want to look at individuals who meet the condition of being female. In other words, we </w:t>
       </w:r>
       <w:r>
@@ -11175,6 +11174,7 @@
           <w:sz w:val="20"/>
           <w:szCs w:val="20"/>
         </w:rPr>
+        <w:lastRenderedPageBreak/>
         <w:t>Always use a double equal sign when summarizing, tabulating, or imposing conditions.</w:t>
       </w:r>
       <w:r>
@@ -13159,6 +13159,7 @@
           <w:noProof/>
           <w:u w:val="single"/>
         </w:rPr>
+        <w:lastRenderedPageBreak/>
         <w:drawing>
           <wp:anchor distT="0" distB="0" distL="114300" distR="114300" simplePos="0" relativeHeight="251670528" behindDoc="0" locked="0" layoutInCell="1" allowOverlap="1" wp14:anchorId="4DF93AB3" wp14:editId="6D4DD68B">
             <wp:simplePos x="0" y="0"/>
@@ -14351,7 +14352,6 @@
           <w:rFonts w:cstheme="minorHAnsi"/>
           <w:noProof/>
         </w:rPr>
-        <w:lastRenderedPageBreak/>
         <w:drawing>
           <wp:anchor distT="0" distB="0" distL="114300" distR="114300" simplePos="0" relativeHeight="251673600" behindDoc="0" locked="0" layoutInCell="1" allowOverlap="1" wp14:anchorId="01690607" wp14:editId="3518DDAF">
             <wp:simplePos x="0" y="0"/>
@@ -14679,6 +14679,7 @@
           <w:rFonts w:ascii="Courier New" w:hAnsi="Courier New" w:cs="Courier New"/>
           <w:b/>
         </w:rPr>
+        <w:lastRenderedPageBreak/>
         <w:tab/>
       </w:r>
       <w:r>
@@ -16432,6 +16433,7 @@
           <w:sz w:val="24"/>
           <w:szCs w:val="24"/>
         </w:rPr>
+        <w:lastRenderedPageBreak/>
         <w:t>Chapter 4.</w:t>
       </w:r>
       <w:proofErr w:type="gramEnd"/>
@@ -17666,6 +17668,7 @@
         <w:rPr>
           <w:noProof/>
         </w:rPr>
+        <w:lastRenderedPageBreak/>
         <mc:AlternateContent>
           <mc:Choice Requires="wps">
             <w:drawing>
@@ -19416,7 +19419,6 @@
           <w:rFonts w:ascii="Open Sans" w:hAnsi="Open Sans" w:cs="Open Sans"/>
           <w:sz w:val="20"/>
         </w:rPr>
-        <w:lastRenderedPageBreak/>
         <w:t>Please keep in mind that since your data is now sorted, this will not work</w:t>
       </w:r>
       <w:r>
@@ -19781,6 +19783,7 @@
           <w:sz w:val="20"/>
           <w:szCs w:val="20"/>
         </w:rPr>
+        <w:lastRenderedPageBreak/>
         <w:t>If Stata gives you an error saying “test is already defined”, this means that you’ve already created the variable (maybe you made an error the first time). See if the variable is correct. If it’s not and you have to re-do it, just name it something else other than “</w:t>
       </w:r>
       <w:r>
@@ -20595,7 +20598,6 @@
           <w:sz w:val="20"/>
           <w:szCs w:val="20"/>
         </w:rPr>
-        <w:lastRenderedPageBreak/>
         <w:t>If you decided to change the existing variable, “</w:t>
       </w:r>
       <w:r>
@@ -21300,6 +21302,7 @@
           <w:sz w:val="20"/>
           <w:szCs w:val="20"/>
         </w:rPr>
+        <w:lastRenderedPageBreak/>
         <w:t xml:space="preserve">For instance, suppose you realized that you had </w:t>
       </w:r>
       <w:r>
@@ -24045,7 +24048,6 @@
           <w:sz w:val="20"/>
           <w:szCs w:val="20"/>
         </w:rPr>
-        <w:lastRenderedPageBreak/>
         <w:t>1.b</w:t>
       </w:r>
       <w:proofErr w:type="gramEnd"/>
@@ -24157,7 +24159,7 @@
         <w:rPr>
           <w:rFonts w:ascii="Courier New" w:hAnsi="Courier New" w:cs="Courier New"/>
           <w:b/>
-          <w:color w:val="000000" w:themeColor="text1"/>
+          <w:color w:val="FFFFFF" w:themeColor="background1"/>
         </w:rPr>
         <w:tab/>
       </w:r>
@@ -24170,8 +24172,6 @@
         </w:rPr>
         <w:t>summ</w:t>
       </w:r>
-      <w:bookmarkStart w:id="37" w:name="_GoBack"/>
-      <w:bookmarkEnd w:id="37"/>
       <w:proofErr w:type="spellEnd"/>
       <w:r>
         <w:rPr>
@@ -24902,8 +24902,27 @@
       <w:r>
         <w:rPr>
           <w:rFonts w:ascii="Courier New" w:hAnsi="Courier New" w:cs="Courier New"/>
-        </w:rPr>
-        <w:t>*2</w:t>
+          <w:i/>
+        </w:rPr>
+        <w:t xml:space="preserve"> </w:t>
+      </w:r>
+      <w:r>
+        <w:rPr>
+          <w:rFonts w:ascii="Courier New" w:hAnsi="Courier New" w:cs="Courier New"/>
+        </w:rPr>
+        <w:t>*</w:t>
+      </w:r>
+      <w:r>
+        <w:rPr>
+          <w:rFonts w:ascii="Courier New" w:hAnsi="Courier New" w:cs="Courier New"/>
+        </w:rPr>
+        <w:t xml:space="preserve"> </w:t>
+      </w:r>
+      <w:r>
+        <w:rPr>
+          <w:rFonts w:ascii="Courier New" w:hAnsi="Courier New" w:cs="Courier New"/>
+        </w:rPr>
+        <w:t>2</w:t>
       </w:r>
       <w:r>
         <w:t>)</w:t>
@@ -25305,6 +25324,7 @@
           <w:sz w:val="20"/>
           <w:szCs w:val="20"/>
         </w:rPr>
+        <w:lastRenderedPageBreak/>
         <w:t>Note</w:t>
       </w:r>
       <w:r>
@@ -25859,7 +25879,6 @@
           <w:sz w:val="20"/>
           <w:szCs w:val="20"/>
         </w:rPr>
-        <w:lastRenderedPageBreak/>
         <w:t>2.d</w:t>
       </w:r>
       <w:proofErr w:type="gramEnd"/>
@@ -26630,10 +26649,12 @@
         </w:rPr>
         <w:t xml:space="preserve"> </w:t>
       </w:r>
-      <w:r>
-        <w:rPr>
-          <w:rFonts w:ascii="Courier New" w:hAnsi="Courier New" w:cs="Courier New"/>
-          <w:b/>
+      <w:bookmarkStart w:id="37" w:name="_GoBack"/>
+      <w:r>
+        <w:rPr>
+          <w:rFonts w:ascii="Courier New" w:hAnsi="Courier New" w:cs="Courier New"/>
+          <w:b/>
+          <w:color w:val="FFFFFF" w:themeColor="background1"/>
         </w:rPr>
         <w:tab/>
       </w:r>
@@ -26695,6 +26716,7 @@
           <w:b/>
           <w:color w:val="FFFFFF" w:themeColor="background1"/>
         </w:rPr>
+        <w:lastRenderedPageBreak/>
         <w:tab/>
       </w:r>
       <w:r>
@@ -26789,7 +26811,6 @@
         <w:spacing w:after="40"/>
         <w:rPr>
           <w:rFonts w:ascii="Courier New" w:hAnsi="Courier New" w:cs="Courier New"/>
-          <w:b/>
           <w:color w:val="FFFFFF" w:themeColor="background1"/>
         </w:rPr>
       </w:pPr>
@@ -26835,7 +26856,24 @@
         </w:rPr>
         <w:t xml:space="preserve"> level = 3 if reading &gt;= 90</w:t>
       </w:r>
-    </w:p>
+      <w:r>
+        <w:rPr>
+          <w:rFonts w:ascii="Courier New" w:hAnsi="Courier New" w:cs="Courier New"/>
+          <w:b/>
+          <w:color w:val="FFFFFF" w:themeColor="background1"/>
+        </w:rPr>
+        <w:t xml:space="preserve"> </w:t>
+      </w:r>
+      <w:r>
+        <w:rPr>
+          <w:rFonts w:ascii="Courier New" w:hAnsi="Courier New" w:cs="Courier New"/>
+          <w:b/>
+          <w:color w:val="FFFFFF" w:themeColor="background1"/>
+        </w:rPr>
+        <w:t>&amp; reading != .</w:t>
+      </w:r>
+    </w:p>
+    <w:bookmarkEnd w:id="37"/>
     <w:p>
       <w:pPr>
         <w:spacing w:after="40"/>
@@ -26991,17 +27029,7 @@
           <w:i/>
           <w:sz w:val="20"/>
         </w:rPr>
-        <w:t xml:space="preserve">Here we would suggest taking a break, and returning to the manual another day. If you do follow our suggestion, please use the quick exercises below to review chapters 1-5 before you continue. If you continue straight from the previous exercises, it would still be useful to try your hand at </w:t>
-      </w:r>
-      <w:r>
-        <w:rPr>
-          <w:rFonts w:ascii="Open Sans" w:hAnsi="Open Sans" w:cs="Open Sans"/>
-          <w:b/>
-          <w:i/>
-          <w:sz w:val="20"/>
-        </w:rPr>
-        <w:lastRenderedPageBreak/>
-        <w:t xml:space="preserve">these as well, as you will learn some small—but </w:t>
+        <w:t xml:space="preserve">Here we would suggest taking a break, and returning to the manual another day. If you do follow our suggestion, please use the quick exercises below to review chapters 1-5 before you continue. If you continue straight from the previous exercises, it would still be useful to try your hand at these as well, as you will learn some small—but </w:t>
       </w:r>
       <w:r>
         <w:rPr>
@@ -28159,7 +28187,6 @@
           <w:rFonts w:ascii="Open Sans" w:hAnsi="Open Sans" w:cs="Open Sans"/>
           <w:sz w:val="20"/>
         </w:rPr>
-        <w:lastRenderedPageBreak/>
         <w:t xml:space="preserve">Let’s imagine the following situation - you just found out you have to present your results to a partner or a PI – all the averages you produced and comparisons you made. Suppose you </w:t>
       </w:r>
       <w:r>
@@ -28822,7 +28849,6 @@
           <w:rFonts w:ascii="Open Sans" w:hAnsi="Open Sans" w:cs="Open Sans"/>
           <w:sz w:val="20"/>
         </w:rPr>
-        <w:lastRenderedPageBreak/>
         <w:t xml:space="preserve">To execute a command in a do-file, highlight it and click on the “Execute </w:t>
       </w:r>
       <w:r>
@@ -29516,6 +29542,7 @@
           <w:i/>
           <w:sz w:val="20"/>
         </w:rPr>
+        <w:lastRenderedPageBreak/>
         <w:t>Note:</w:t>
       </w:r>
       <w:r>
@@ -30629,6 +30656,7 @@
           <w:sz w:val="20"/>
           <w:szCs w:val="20"/>
         </w:rPr>
+        <w:lastRenderedPageBreak/>
         <w:t>By leaving a comment on top of them that says:</w:t>
       </w:r>
     </w:p>
@@ -31450,6 +31478,7 @@
           <w:sz w:val="20"/>
           <w:szCs w:val="20"/>
         </w:rPr>
+        <w:lastRenderedPageBreak/>
         <w:t>TYPICAL OPENING COMMAND</w:t>
       </w:r>
       <w:r>
@@ -31559,7 +31588,6 @@
           <w:rFonts w:ascii="Courier New" w:hAnsi="Courier New" w:cs="Courier New"/>
           <w:b/>
         </w:rPr>
-        <w:lastRenderedPageBreak/>
         <w:tab/>
       </w:r>
       <w:r>
@@ -32520,6 +32548,7 @@
           <w:sz w:val="20"/>
           <w:szCs w:val="20"/>
         </w:rPr>
+        <w:lastRenderedPageBreak/>
         <w:t>LOG CLOSE</w:t>
       </w:r>
       <w:bookmarkEnd w:id="53"/>
@@ -32658,7 +32687,6 @@
           <w:sz w:val="20"/>
           <w:szCs w:val="20"/>
         </w:rPr>
-        <w:lastRenderedPageBreak/>
         <w:t xml:space="preserve">The important thing to note here is that </w:t>
       </w:r>
       <w:r>
@@ -33809,7 +33837,7 @@
           <w:rPr>
             <w:noProof/>
           </w:rPr>
-          <w:t>15</w:t>
+          <w:t>17</w:t>
         </w:r>
         <w:r>
           <w:rPr>
@@ -34039,7 +34067,7 @@
           <w:rPr>
             <w:noProof/>
           </w:rPr>
-          <w:t>24</w:t>
+          <w:t>23</w:t>
         </w:r>
         <w:r>
           <w:rPr>
@@ -41187,11 +41215,34 @@
 
 <file path=customXml/item1.xml><?xml version="1.0" encoding="utf-8"?>
 <?mso-contentType ?>
-<FormTemplates xmlns="http://schemas.microsoft.com/sharepoint/v3/contenttype/forms">
-  <Display>DocumentLibraryForm</Display>
-  <Edit>DocumentLibraryForm</Edit>
-  <New>DocumentLibraryForm</New>
-</FormTemplates>
+<p:Policy xmlns:p="office.server.policy" id="" local="true">
+  <p:Name>ResourcesLibrary</p:Name>
+  <p:Description>Check ReviewDate and send workflow to contact.</p:Description>
+  <p:Statement>If a file has not been reviewed in over one year, it must be reviewed, and the review-date, "refreshed".</p:Statement>
+  <p:PolicyItems>
+    <p:PolicyItem featureId="Microsoft.Office.RecordsManagement.PolicyFeatures.Expiration" staticId="0x01010038EEA24E8F196B42BE0918956E3A9FDC00F3EBBBEA5299EB458065E357FBF7B1E0|194547614" UniqueId="2e19c8a2-e4db-4838-bff9-b8819ba55d47">
+      <p:Name>Retention</p:Name>
+      <p:Description>Automatic scheduling of content for processing, and performing a retention action on content that has reached its due date.</p:Description>
+      <p:CustomData>
+        <Schedules nextStageId="2">
+          <Schedule type="Default">
+            <stages>
+              <data stageId="1" recur="true" offset="1" unit="months">
+                <formula id="Microsoft.Office.RecordsManagement.PolicyFeatures.Expiration.Formula.BuiltIn">
+                  <number>1</number>
+                  <property>ReviewDate</property>
+                  <propertyId>86886f5e-4d80-493c-a489-4c0ddaf144d1</propertyId>
+                  <period>years</period>
+                </formula>
+                <action type="workflow" id="2a4bd565-8106-4123-aa5e-57a3b0d5759a"/>
+              </data>
+            </stages>
+          </Schedule>
+        </Schedules>
+      </p:CustomData>
+    </p:PolicyItem>
+  </p:PolicyItems>
+</p:Policy>
 </file>
 
 <file path=customXml/item2.xml><?xml version="1.0" encoding="utf-8"?>
@@ -41236,34 +41287,11 @@
 
 <file path=customXml/item3.xml><?xml version="1.0" encoding="utf-8"?>
 <?mso-contentType ?>
-<p:Policy xmlns:p="office.server.policy" id="" local="true">
-  <p:Name>ResourcesLibrary</p:Name>
-  <p:Description>Check ReviewDate and send workflow to contact.</p:Description>
-  <p:Statement>If a file has not been reviewed in over one year, it must be reviewed, and the review-date, "refreshed".</p:Statement>
-  <p:PolicyItems>
-    <p:PolicyItem featureId="Microsoft.Office.RecordsManagement.PolicyFeatures.Expiration" staticId="0x01010038EEA24E8F196B42BE0918956E3A9FDC00F3EBBBEA5299EB458065E357FBF7B1E0|194547614" UniqueId="2e19c8a2-e4db-4838-bff9-b8819ba55d47">
-      <p:Name>Retention</p:Name>
-      <p:Description>Automatic scheduling of content for processing, and performing a retention action on content that has reached its due date.</p:Description>
-      <p:CustomData>
-        <Schedules nextStageId="2">
-          <Schedule type="Default">
-            <stages>
-              <data stageId="1" recur="true" offset="1" unit="months">
-                <formula id="Microsoft.Office.RecordsManagement.PolicyFeatures.Expiration.Formula.BuiltIn">
-                  <number>1</number>
-                  <property>ReviewDate</property>
-                  <propertyId>86886f5e-4d80-493c-a489-4c0ddaf144d1</propertyId>
-                  <period>years</period>
-                </formula>
-                <action type="workflow" id="2a4bd565-8106-4123-aa5e-57a3b0d5759a"/>
-              </data>
-            </stages>
-          </Schedule>
-        </Schedules>
-      </p:CustomData>
-    </p:PolicyItem>
-  </p:PolicyItems>
-</p:Policy>
+<FormTemplates xmlns="http://schemas.microsoft.com/sharepoint/v3/contenttype/forms">
+  <Display>DocumentLibraryForm</Display>
+  <Edit>DocumentLibraryForm</Edit>
+  <New>DocumentLibraryForm</New>
+</FormTemplates>
 </file>
 
 <file path=customXml/item4.xml><?xml version="1.0" encoding="utf-8"?>
@@ -42099,9 +42127,9 @@
 </file>
 
 <file path=customXml/itemProps1.xml><?xml version="1.0" encoding="utf-8"?>
-<ds:datastoreItem xmlns:ds="http://schemas.openxmlformats.org/officeDocument/2006/customXml" ds:itemID="{C100269A-4D5E-4DCC-87F2-91719305D951}">
+<ds:datastoreItem xmlns:ds="http://schemas.openxmlformats.org/officeDocument/2006/customXml" ds:itemID="{98E0B37E-13EA-4FCF-A026-39659CCA62E2}">
   <ds:schemaRefs>
-    <ds:schemaRef ds:uri="http://schemas.microsoft.com/sharepoint/v3/contenttype/forms"/>
+    <ds:schemaRef ds:uri="office.server.policy"/>
   </ds:schemaRefs>
 </ds:datastoreItem>
 </file>
@@ -42119,9 +42147,9 @@
 </file>
 
 <file path=customXml/itemProps3.xml><?xml version="1.0" encoding="utf-8"?>
-<ds:datastoreItem xmlns:ds="http://schemas.openxmlformats.org/officeDocument/2006/customXml" ds:itemID="{98E0B37E-13EA-4FCF-A026-39659CCA62E2}">
+<ds:datastoreItem xmlns:ds="http://schemas.openxmlformats.org/officeDocument/2006/customXml" ds:itemID="{C100269A-4D5E-4DCC-87F2-91719305D951}">
   <ds:schemaRefs>
-    <ds:schemaRef ds:uri="office.server.policy"/>
+    <ds:schemaRef ds:uri="http://schemas.microsoft.com/sharepoint/v3/contenttype/forms"/>
   </ds:schemaRefs>
 </ds:datastoreItem>
 </file>
@@ -42148,7 +42176,7 @@
 </file>
 
 <file path=customXml/itemProps5.xml><?xml version="1.0" encoding="utf-8"?>
-<ds:datastoreItem xmlns:ds="http://schemas.openxmlformats.org/officeDocument/2006/customXml" ds:itemID="{C9C7D2F1-2F2E-4052-8816-6208FBC179D6}">
+<ds:datastoreItem xmlns:ds="http://schemas.openxmlformats.org/officeDocument/2006/customXml" ds:itemID="{D142D7C1-E2FC-42B0-9EE1-B6568204C041}">
   <ds:schemaRefs>
     <ds:schemaRef ds:uri="http://schemas.openxmlformats.org/officeDocument/2006/bibliography"/>
   </ds:schemaRefs>

</xml_diff>

<commit_message>
Adjust last modified person/date
</commit_message>
<xml_diff>
--- a/Stata 101/Stata_101.docx
+++ b/Stata 101/Stata_101.docx
@@ -213,6 +213,8 @@
           <w:szCs w:val="32"/>
         </w:rPr>
       </w:pPr>
+      <w:bookmarkStart w:id="0" w:name="_GoBack"/>
+      <w:bookmarkEnd w:id="0"/>
       <w:r>
         <w:rPr>
           <w:rFonts w:ascii="Open Sans" w:hAnsi="Open Sans" w:cs="Open Sans"/>
@@ -3500,7 +3502,7 @@
           <w:szCs w:val="24"/>
         </w:rPr>
       </w:pPr>
-      <w:bookmarkStart w:id="0" w:name="_Toc379316468"/>
+      <w:bookmarkStart w:id="1" w:name="_Toc379316468"/>
       <w:r>
         <w:rPr>
           <w:rFonts w:ascii="Open Sans" w:hAnsi="Open Sans" w:cs="Open Sans"/>
@@ -3518,7 +3520,7 @@
         </w:rPr>
         <w:t>:</w:t>
       </w:r>
-      <w:bookmarkEnd w:id="0"/>
+      <w:bookmarkEnd w:id="1"/>
     </w:p>
     <w:p>
       <w:pPr>
@@ -3742,8 +3744,8 @@
           <w:sz w:val="24"/>
         </w:rPr>
       </w:pPr>
-      <w:bookmarkStart w:id="1" w:name="_Toc378951125"/>
-      <w:bookmarkStart w:id="2" w:name="_Toc379316469"/>
+      <w:bookmarkStart w:id="2" w:name="_Toc378951125"/>
+      <w:bookmarkStart w:id="3" w:name="_Toc379316469"/>
       <w:proofErr w:type="gramStart"/>
       <w:r>
         <w:rPr>
@@ -3816,8 +3818,8 @@
         </w:rPr>
         <w:t xml:space="preserve"> STATA LOOKS LIKE</w:t>
       </w:r>
-      <w:bookmarkEnd w:id="1"/>
       <w:bookmarkEnd w:id="2"/>
+      <w:bookmarkEnd w:id="3"/>
     </w:p>
     <w:p>
       <w:pPr>
@@ -3827,8 +3829,8 @@
           <w:sz w:val="20"/>
         </w:rPr>
       </w:pPr>
-      <w:bookmarkStart w:id="3" w:name="_Toc378951126"/>
-      <w:bookmarkStart w:id="4" w:name="_Toc379316470"/>
+      <w:bookmarkStart w:id="4" w:name="_Toc378951126"/>
+      <w:bookmarkStart w:id="5" w:name="_Toc379316470"/>
       <w:r>
         <w:rPr>
           <w:rFonts w:ascii="Open Sans" w:hAnsi="Open Sans" w:cs="Open Sans"/>
@@ -3836,8 +3838,8 @@
         </w:rPr>
         <w:t>OPENING A DATASET:</w:t>
       </w:r>
-      <w:bookmarkEnd w:id="3"/>
       <w:bookmarkEnd w:id="4"/>
+      <w:bookmarkEnd w:id="5"/>
       <w:r>
         <w:rPr>
           <w:rFonts w:ascii="Open Sans" w:hAnsi="Open Sans" w:cs="Open Sans"/>
@@ -5927,8 +5929,8 @@
           <w:sz w:val="20"/>
         </w:rPr>
       </w:pPr>
-      <w:bookmarkStart w:id="5" w:name="_Toc378951127"/>
-      <w:bookmarkStart w:id="6" w:name="_Toc379316471"/>
+      <w:bookmarkStart w:id="6" w:name="_Toc378951127"/>
+      <w:bookmarkStart w:id="7" w:name="_Toc379316471"/>
       <w:r>
         <w:rPr>
           <w:rFonts w:ascii="Open Sans" w:hAnsi="Open Sans" w:cs="Open Sans"/>
@@ -5936,8 +5938,8 @@
         </w:rPr>
         <w:t>COMPARING WITH EXCEL:</w:t>
       </w:r>
-      <w:bookmarkEnd w:id="5"/>
       <w:bookmarkEnd w:id="6"/>
+      <w:bookmarkEnd w:id="7"/>
       <w:r>
         <w:rPr>
           <w:rFonts w:ascii="Open Sans" w:hAnsi="Open Sans" w:cs="Open Sans"/>
@@ -6715,8 +6717,8 @@
           <w:sz w:val="18"/>
         </w:rPr>
       </w:pPr>
-      <w:bookmarkStart w:id="7" w:name="_Toc378951128"/>
-      <w:bookmarkStart w:id="8" w:name="_Toc379316472"/>
+      <w:bookmarkStart w:id="8" w:name="_Toc378951128"/>
+      <w:bookmarkStart w:id="9" w:name="_Toc379316472"/>
       <w:proofErr w:type="gramStart"/>
       <w:r>
         <w:rPr>
@@ -6733,8 +6735,8 @@
         </w:rPr>
         <w:t xml:space="preserve"> LOOKING AT YOUR DATA: SOME BASIC COMMANDS</w:t>
       </w:r>
-      <w:bookmarkEnd w:id="7"/>
       <w:bookmarkEnd w:id="8"/>
+      <w:bookmarkEnd w:id="9"/>
     </w:p>
     <w:p>
       <w:pPr>
@@ -6787,8 +6789,8 @@
           <w:sz w:val="20"/>
         </w:rPr>
       </w:pPr>
-      <w:bookmarkStart w:id="9" w:name="_Toc378951129"/>
-      <w:bookmarkStart w:id="10" w:name="_Toc379316473"/>
+      <w:bookmarkStart w:id="10" w:name="_Toc378951129"/>
+      <w:bookmarkStart w:id="11" w:name="_Toc379316473"/>
       <w:r>
         <w:rPr>
           <w:rStyle w:val="Heading2Char"/>
@@ -6804,8 +6806,8 @@
         </w:rPr>
         <w:t>:</w:t>
       </w:r>
-      <w:bookmarkEnd w:id="9"/>
       <w:bookmarkEnd w:id="10"/>
+      <w:bookmarkEnd w:id="11"/>
       <w:r>
         <w:rPr>
           <w:rFonts w:ascii="Open Sans" w:hAnsi="Open Sans" w:cs="Open Sans"/>
@@ -7545,8 +7547,8 @@
           <w:sz w:val="20"/>
         </w:rPr>
       </w:pPr>
-      <w:bookmarkStart w:id="11" w:name="_Toc378951130"/>
-      <w:bookmarkStart w:id="12" w:name="_Toc379316474"/>
+      <w:bookmarkStart w:id="12" w:name="_Toc378951130"/>
+      <w:bookmarkStart w:id="13" w:name="_Toc379316474"/>
       <w:r>
         <w:rPr>
           <w:rStyle w:val="Heading2Char"/>
@@ -7565,8 +7567,8 @@
         </w:rPr>
         <w:t>:</w:t>
       </w:r>
-      <w:bookmarkEnd w:id="11"/>
       <w:bookmarkEnd w:id="12"/>
+      <w:bookmarkEnd w:id="13"/>
       <w:r>
         <w:rPr>
           <w:rStyle w:val="Heading2Char"/>
@@ -7761,8 +7763,8 @@
           <w:szCs w:val="12"/>
         </w:rPr>
       </w:pPr>
-      <w:bookmarkStart w:id="13" w:name="_Toc378951131"/>
-      <w:bookmarkStart w:id="14" w:name="_Toc379316475"/>
+      <w:bookmarkStart w:id="14" w:name="_Toc378951131"/>
+      <w:bookmarkStart w:id="15" w:name="_Toc379316475"/>
       <w:r>
         <w:rPr>
           <w:rStyle w:val="Heading3Char"/>
@@ -7771,8 +7773,8 @@
         </w:rPr>
         <w:t>SUMMARIZE</w:t>
       </w:r>
-      <w:bookmarkEnd w:id="13"/>
       <w:bookmarkEnd w:id="14"/>
+      <w:bookmarkEnd w:id="15"/>
       <w:r>
         <w:rPr>
           <w:rFonts w:ascii="Open Sans" w:hAnsi="Open Sans" w:cs="Open Sans"/>
@@ -8786,8 +8788,8 @@
           <w:sz w:val="20"/>
         </w:rPr>
       </w:pPr>
-      <w:bookmarkStart w:id="15" w:name="_Toc378951132"/>
-      <w:bookmarkStart w:id="16" w:name="_Toc379316476"/>
+      <w:bookmarkStart w:id="16" w:name="_Toc378951132"/>
+      <w:bookmarkStart w:id="17" w:name="_Toc379316476"/>
       <w:r>
         <w:rPr>
           <w:rStyle w:val="Heading3Char"/>
@@ -8797,8 +8799,8 @@
         </w:rPr>
         <w:t>TABULATE</w:t>
       </w:r>
-      <w:bookmarkEnd w:id="15"/>
       <w:bookmarkEnd w:id="16"/>
+      <w:bookmarkEnd w:id="17"/>
       <w:r>
         <w:rPr>
           <w:rFonts w:ascii="Open Sans" w:hAnsi="Open Sans" w:cs="Open Sans"/>
@@ -10202,8 +10204,8 @@
           <w:szCs w:val="20"/>
         </w:rPr>
       </w:pPr>
-      <w:bookmarkStart w:id="17" w:name="_Toc378951133"/>
-      <w:bookmarkStart w:id="18" w:name="_Toc379316477"/>
+      <w:bookmarkStart w:id="18" w:name="_Toc378951133"/>
+      <w:bookmarkStart w:id="19" w:name="_Toc379316477"/>
       <w:r>
         <w:rPr>
           <w:rStyle w:val="Heading3Char"/>
@@ -10213,8 +10215,8 @@
         </w:rPr>
         <w:t>LIST</w:t>
       </w:r>
-      <w:bookmarkEnd w:id="17"/>
       <w:bookmarkEnd w:id="18"/>
+      <w:bookmarkEnd w:id="19"/>
       <w:r>
         <w:rPr>
           <w:rFonts w:ascii="Open Sans" w:hAnsi="Open Sans" w:cs="Open Sans"/>
@@ -10403,8 +10405,8 @@
           <w:szCs w:val="24"/>
         </w:rPr>
       </w:pPr>
-      <w:bookmarkStart w:id="19" w:name="_Toc378951134"/>
-      <w:bookmarkStart w:id="20" w:name="_Toc379316478"/>
+      <w:bookmarkStart w:id="20" w:name="_Toc378951134"/>
+      <w:bookmarkStart w:id="21" w:name="_Toc379316478"/>
       <w:proofErr w:type="gramStart"/>
       <w:r>
         <w:rPr>
@@ -10423,8 +10425,8 @@
         </w:rPr>
         <w:t xml:space="preserve"> IMPOSING CONDITIONS</w:t>
       </w:r>
-      <w:bookmarkEnd w:id="19"/>
       <w:bookmarkEnd w:id="20"/>
+      <w:bookmarkEnd w:id="21"/>
     </w:p>
     <w:p>
       <w:pPr>
@@ -10543,8 +10545,8 @@
           <w:szCs w:val="20"/>
         </w:rPr>
       </w:pPr>
-      <w:bookmarkStart w:id="21" w:name="_Toc378951135"/>
-      <w:bookmarkStart w:id="22" w:name="_Toc379316479"/>
+      <w:bookmarkStart w:id="22" w:name="_Toc378951135"/>
+      <w:bookmarkStart w:id="23" w:name="_Toc379316479"/>
       <w:r>
         <w:rPr>
           <w:rStyle w:val="Heading2Char"/>
@@ -10554,8 +10556,8 @@
         </w:rPr>
         <w:t>IF</w:t>
       </w:r>
-      <w:bookmarkEnd w:id="21"/>
       <w:bookmarkEnd w:id="22"/>
+      <w:bookmarkEnd w:id="23"/>
       <w:r>
         <w:rPr>
           <w:rFonts w:ascii="Open Sans" w:hAnsi="Open Sans" w:cs="Open Sans"/>
@@ -12919,8 +12921,8 @@
           <w:szCs w:val="20"/>
         </w:rPr>
       </w:pPr>
-      <w:bookmarkStart w:id="23" w:name="_Toc378951136"/>
-      <w:bookmarkStart w:id="24" w:name="_Toc379316480"/>
+      <w:bookmarkStart w:id="24" w:name="_Toc378951136"/>
+      <w:bookmarkStart w:id="25" w:name="_Toc379316480"/>
       <w:r>
         <w:rPr>
           <w:rStyle w:val="Heading2Char"/>
@@ -12930,8 +12932,8 @@
         </w:rPr>
         <w:t>AND/OR SYNTAX</w:t>
       </w:r>
-      <w:bookmarkEnd w:id="23"/>
       <w:bookmarkEnd w:id="24"/>
+      <w:bookmarkEnd w:id="25"/>
       <w:r>
         <w:rPr>
           <w:rFonts w:ascii="Open Sans" w:hAnsi="Open Sans" w:cs="Open Sans"/>
@@ -16424,8 +16426,8 @@
           <w:szCs w:val="24"/>
         </w:rPr>
       </w:pPr>
-      <w:bookmarkStart w:id="25" w:name="_Toc378951137"/>
-      <w:bookmarkStart w:id="26" w:name="_Toc379316481"/>
+      <w:bookmarkStart w:id="26" w:name="_Toc378951137"/>
+      <w:bookmarkStart w:id="27" w:name="_Toc379316481"/>
       <w:proofErr w:type="gramStart"/>
       <w:r>
         <w:rPr>
@@ -16453,8 +16455,8 @@
         </w:rPr>
         <w:t>SAVING AND SORTING</w:t>
       </w:r>
-      <w:bookmarkEnd w:id="25"/>
       <w:bookmarkEnd w:id="26"/>
+      <w:bookmarkEnd w:id="27"/>
     </w:p>
     <w:p>
       <w:pPr>
@@ -16584,8 +16586,8 @@
           </mc:Fallback>
         </mc:AlternateContent>
       </w:r>
-      <w:bookmarkStart w:id="27" w:name="_Toc378951138"/>
-      <w:bookmarkStart w:id="28" w:name="_Toc379316482"/>
+      <w:bookmarkStart w:id="28" w:name="_Toc378951138"/>
+      <w:bookmarkStart w:id="29" w:name="_Toc379316482"/>
       <w:r>
         <w:rPr>
           <w:rStyle w:val="Heading2Char"/>
@@ -16595,8 +16597,8 @@
         </w:rPr>
         <w:t>SAVE</w:t>
       </w:r>
-      <w:bookmarkEnd w:id="27"/>
       <w:bookmarkEnd w:id="28"/>
+      <w:bookmarkEnd w:id="29"/>
       <w:r>
         <w:rPr>
           <w:rFonts w:ascii="Open Sans" w:hAnsi="Open Sans" w:cs="Open Sans"/>
@@ -17187,8 +17189,8 @@
           <w:sz w:val="20"/>
         </w:rPr>
       </w:pPr>
-      <w:bookmarkStart w:id="29" w:name="_Toc378951139"/>
-      <w:bookmarkStart w:id="30" w:name="_Toc379316483"/>
+      <w:bookmarkStart w:id="30" w:name="_Toc378951139"/>
+      <w:bookmarkStart w:id="31" w:name="_Toc379316483"/>
       <w:r>
         <w:rPr>
           <w:rStyle w:val="Heading2Char"/>
@@ -17198,8 +17200,8 @@
         </w:rPr>
         <w:t>SORT</w:t>
       </w:r>
-      <w:bookmarkEnd w:id="29"/>
       <w:bookmarkEnd w:id="30"/>
+      <w:bookmarkEnd w:id="31"/>
       <w:r>
         <w:rPr>
           <w:rFonts w:ascii="Open Sans" w:hAnsi="Open Sans" w:cs="Open Sans"/>
@@ -19484,7 +19486,7 @@
           <w:szCs w:val="24"/>
         </w:rPr>
       </w:pPr>
-      <w:bookmarkStart w:id="31" w:name="_Toc379316484"/>
+      <w:bookmarkStart w:id="32" w:name="_Toc379316484"/>
       <w:proofErr w:type="gramStart"/>
       <w:r>
         <w:rPr>
@@ -19519,7 +19521,7 @@
         </w:rPr>
         <w:t>CREATING AND CHANGING VARIABLES</w:t>
       </w:r>
-      <w:bookmarkEnd w:id="31"/>
+      <w:bookmarkEnd w:id="32"/>
     </w:p>
     <w:p>
       <w:pPr>
@@ -19565,7 +19567,7 @@
           <w:szCs w:val="20"/>
         </w:rPr>
       </w:pPr>
-      <w:bookmarkStart w:id="32" w:name="_Toc379316485"/>
+      <w:bookmarkStart w:id="33" w:name="_Toc379316485"/>
       <w:r>
         <w:rPr>
           <w:rStyle w:val="Heading2Char"/>
@@ -19575,7 +19577,7 @@
         </w:rPr>
         <w:t>GENERATE</w:t>
       </w:r>
-      <w:bookmarkEnd w:id="32"/>
+      <w:bookmarkEnd w:id="33"/>
       <w:r>
         <w:rPr>
           <w:rFonts w:ascii="Open Sans" w:hAnsi="Open Sans" w:cs="Open Sans"/>
@@ -20542,7 +20544,7 @@
           <w:szCs w:val="20"/>
         </w:rPr>
       </w:pPr>
-      <w:bookmarkStart w:id="33" w:name="_Toc379316486"/>
+      <w:bookmarkStart w:id="34" w:name="_Toc379316486"/>
       <w:r>
         <w:rPr>
           <w:rStyle w:val="Heading2Char"/>
@@ -20552,7 +20554,7 @@
         </w:rPr>
         <w:t>REPLACE</w:t>
       </w:r>
-      <w:bookmarkEnd w:id="33"/>
+      <w:bookmarkEnd w:id="34"/>
       <w:r>
         <w:rPr>
           <w:rFonts w:ascii="Open Sans" w:hAnsi="Open Sans" w:cs="Open Sans"/>
@@ -22787,7 +22789,7 @@
           <w:sz w:val="20"/>
         </w:rPr>
       </w:pPr>
-      <w:bookmarkStart w:id="34" w:name="_Toc379316487"/>
+      <w:bookmarkStart w:id="35" w:name="_Toc379316487"/>
       <w:r>
         <w:rPr>
           <w:rStyle w:val="Heading2Char"/>
@@ -22797,7 +22799,7 @@
         </w:rPr>
         <w:t>DROP</w:t>
       </w:r>
-      <w:bookmarkEnd w:id="34"/>
+      <w:bookmarkEnd w:id="35"/>
       <w:r>
         <w:rPr>
           <w:rFonts w:ascii="Open Sans" w:hAnsi="Open Sans" w:cs="Open Sans"/>
@@ -23151,7 +23153,7 @@
           <w:sz w:val="20"/>
         </w:rPr>
       </w:pPr>
-      <w:bookmarkStart w:id="35" w:name="_Toc379316488"/>
+      <w:bookmarkStart w:id="36" w:name="_Toc379316488"/>
       <w:r>
         <w:rPr>
           <w:rStyle w:val="Heading2Char"/>
@@ -23161,7 +23163,7 @@
         </w:rPr>
         <w:t>SAVE, revisited</w:t>
       </w:r>
-      <w:bookmarkEnd w:id="35"/>
+      <w:bookmarkEnd w:id="36"/>
       <w:r>
         <w:rPr>
           <w:rFonts w:ascii="Open Sans" w:hAnsi="Open Sans" w:cs="Open Sans"/>
@@ -23340,7 +23342,7 @@
           <w:szCs w:val="24"/>
         </w:rPr>
       </w:pPr>
-      <w:bookmarkStart w:id="36" w:name="_Toc379316489"/>
+      <w:bookmarkStart w:id="37" w:name="_Toc379316489"/>
       <w:proofErr w:type="gramStart"/>
       <w:r>
         <w:rPr>
@@ -23375,7 +23377,7 @@
         </w:rPr>
         <w:t>XERCISES FOR CHAPTERS 1-5.</w:t>
       </w:r>
-      <w:bookmarkEnd w:id="36"/>
+      <w:bookmarkEnd w:id="37"/>
     </w:p>
     <w:p>
       <w:pPr>
@@ -26649,7 +26651,6 @@
         </w:rPr>
         <w:t xml:space="preserve"> </w:t>
       </w:r>
-      <w:bookmarkStart w:id="37" w:name="_GoBack"/>
       <w:r>
         <w:rPr>
           <w:rFonts w:ascii="Courier New" w:hAnsi="Courier New" w:cs="Courier New"/>
@@ -26862,18 +26863,9 @@
           <w:b/>
           <w:color w:val="FFFFFF" w:themeColor="background1"/>
         </w:rPr>
-        <w:t xml:space="preserve"> </w:t>
-      </w:r>
-      <w:r>
-        <w:rPr>
-          <w:rFonts w:ascii="Courier New" w:hAnsi="Courier New" w:cs="Courier New"/>
-          <w:b/>
-          <w:color w:val="FFFFFF" w:themeColor="background1"/>
-        </w:rPr>
-        <w:t>&amp; reading != .</w:t>
-      </w:r>
-    </w:p>
-    <w:bookmarkEnd w:id="37"/>
+        <w:t xml:space="preserve"> &amp; reading != .</w:t>
+      </w:r>
+    </w:p>
     <w:p>
       <w:pPr>
         <w:spacing w:after="40"/>
@@ -33941,7 +33933,15 @@
         <w:sz w:val="18"/>
         <w:szCs w:val="18"/>
       </w:rPr>
-      <w:t>1/28/2014</w:t>
+      <w:t>09/08</w:t>
+    </w:r>
+    <w:r>
+      <w:rPr>
+        <w:color w:val="7F7F7F" w:themeColor="text1" w:themeTint="80"/>
+        <w:sz w:val="18"/>
+        <w:szCs w:val="18"/>
+      </w:rPr>
+      <w:t>/2014</w:t>
     </w:r>
   </w:p>
   <w:p>
@@ -33959,7 +33959,15 @@
         <w:sz w:val="18"/>
         <w:szCs w:val="18"/>
       </w:rPr>
-      <w:t>Last edited by: Cameron Breslin</w:t>
+      <w:t xml:space="preserve">Last edited by: </w:t>
+    </w:r>
+    <w:r>
+      <w:rPr>
+        <w:color w:val="7F7F7F" w:themeColor="text1" w:themeTint="80"/>
+        <w:sz w:val="18"/>
+        <w:szCs w:val="18"/>
+      </w:rPr>
+      <w:t>Harrison Diamond Pollock</w:t>
     </w:r>
     <w:r>
       <w:rPr>
@@ -41215,34 +41223,11 @@
 
 <file path=customXml/item1.xml><?xml version="1.0" encoding="utf-8"?>
 <?mso-contentType ?>
-<p:Policy xmlns:p="office.server.policy" id="" local="true">
-  <p:Name>ResourcesLibrary</p:Name>
-  <p:Description>Check ReviewDate and send workflow to contact.</p:Description>
-  <p:Statement>If a file has not been reviewed in over one year, it must be reviewed, and the review-date, "refreshed".</p:Statement>
-  <p:PolicyItems>
-    <p:PolicyItem featureId="Microsoft.Office.RecordsManagement.PolicyFeatures.Expiration" staticId="0x01010038EEA24E8F196B42BE0918956E3A9FDC00F3EBBBEA5299EB458065E357FBF7B1E0|194547614" UniqueId="2e19c8a2-e4db-4838-bff9-b8819ba55d47">
-      <p:Name>Retention</p:Name>
-      <p:Description>Automatic scheduling of content for processing, and performing a retention action on content that has reached its due date.</p:Description>
-      <p:CustomData>
-        <Schedules nextStageId="2">
-          <Schedule type="Default">
-            <stages>
-              <data stageId="1" recur="true" offset="1" unit="months">
-                <formula id="Microsoft.Office.RecordsManagement.PolicyFeatures.Expiration.Formula.BuiltIn">
-                  <number>1</number>
-                  <property>ReviewDate</property>
-                  <propertyId>86886f5e-4d80-493c-a489-4c0ddaf144d1</propertyId>
-                  <period>years</period>
-                </formula>
-                <action type="workflow" id="2a4bd565-8106-4123-aa5e-57a3b0d5759a"/>
-              </data>
-            </stages>
-          </Schedule>
-        </Schedules>
-      </p:CustomData>
-    </p:PolicyItem>
-  </p:PolicyItems>
-</p:Policy>
+<FormTemplates xmlns="http://schemas.microsoft.com/sharepoint/v3/contenttype/forms">
+  <Display>DocumentLibraryForm</Display>
+  <Edit>DocumentLibraryForm</Edit>
+  <New>DocumentLibraryForm</New>
+</FormTemplates>
 </file>
 
 <file path=customXml/item2.xml><?xml version="1.0" encoding="utf-8"?>
@@ -41287,11 +41272,34 @@
 
 <file path=customXml/item3.xml><?xml version="1.0" encoding="utf-8"?>
 <?mso-contentType ?>
-<FormTemplates xmlns="http://schemas.microsoft.com/sharepoint/v3/contenttype/forms">
-  <Display>DocumentLibraryForm</Display>
-  <Edit>DocumentLibraryForm</Edit>
-  <New>DocumentLibraryForm</New>
-</FormTemplates>
+<p:Policy xmlns:p="office.server.policy" id="" local="true">
+  <p:Name>ResourcesLibrary</p:Name>
+  <p:Description>Check ReviewDate and send workflow to contact.</p:Description>
+  <p:Statement>If a file has not been reviewed in over one year, it must be reviewed, and the review-date, "refreshed".</p:Statement>
+  <p:PolicyItems>
+    <p:PolicyItem featureId="Microsoft.Office.RecordsManagement.PolicyFeatures.Expiration" staticId="0x01010038EEA24E8F196B42BE0918956E3A9FDC00F3EBBBEA5299EB458065E357FBF7B1E0|194547614" UniqueId="2e19c8a2-e4db-4838-bff9-b8819ba55d47">
+      <p:Name>Retention</p:Name>
+      <p:Description>Automatic scheduling of content for processing, and performing a retention action on content that has reached its due date.</p:Description>
+      <p:CustomData>
+        <Schedules nextStageId="2">
+          <Schedule type="Default">
+            <stages>
+              <data stageId="1" recur="true" offset="1" unit="months">
+                <formula id="Microsoft.Office.RecordsManagement.PolicyFeatures.Expiration.Formula.BuiltIn">
+                  <number>1</number>
+                  <property>ReviewDate</property>
+                  <propertyId>86886f5e-4d80-493c-a489-4c0ddaf144d1</propertyId>
+                  <period>years</period>
+                </formula>
+                <action type="workflow" id="2a4bd565-8106-4123-aa5e-57a3b0d5759a"/>
+              </data>
+            </stages>
+          </Schedule>
+        </Schedules>
+      </p:CustomData>
+    </p:PolicyItem>
+  </p:PolicyItems>
+</p:Policy>
 </file>
 
 <file path=customXml/item4.xml><?xml version="1.0" encoding="utf-8"?>
@@ -42127,9 +42135,9 @@
 </file>
 
 <file path=customXml/itemProps1.xml><?xml version="1.0" encoding="utf-8"?>
-<ds:datastoreItem xmlns:ds="http://schemas.openxmlformats.org/officeDocument/2006/customXml" ds:itemID="{98E0B37E-13EA-4FCF-A026-39659CCA62E2}">
+<ds:datastoreItem xmlns:ds="http://schemas.openxmlformats.org/officeDocument/2006/customXml" ds:itemID="{C100269A-4D5E-4DCC-87F2-91719305D951}">
   <ds:schemaRefs>
-    <ds:schemaRef ds:uri="office.server.policy"/>
+    <ds:schemaRef ds:uri="http://schemas.microsoft.com/sharepoint/v3/contenttype/forms"/>
   </ds:schemaRefs>
 </ds:datastoreItem>
 </file>
@@ -42147,9 +42155,9 @@
 </file>
 
 <file path=customXml/itemProps3.xml><?xml version="1.0" encoding="utf-8"?>
-<ds:datastoreItem xmlns:ds="http://schemas.openxmlformats.org/officeDocument/2006/customXml" ds:itemID="{C100269A-4D5E-4DCC-87F2-91719305D951}">
+<ds:datastoreItem xmlns:ds="http://schemas.openxmlformats.org/officeDocument/2006/customXml" ds:itemID="{98E0B37E-13EA-4FCF-A026-39659CCA62E2}">
   <ds:schemaRefs>
-    <ds:schemaRef ds:uri="http://schemas.microsoft.com/sharepoint/v3/contenttype/forms"/>
+    <ds:schemaRef ds:uri="office.server.policy"/>
   </ds:schemaRefs>
 </ds:datastoreItem>
 </file>
@@ -42176,7 +42184,7 @@
 </file>
 
 <file path=customXml/itemProps5.xml><?xml version="1.0" encoding="utf-8"?>
-<ds:datastoreItem xmlns:ds="http://schemas.openxmlformats.org/officeDocument/2006/customXml" ds:itemID="{D142D7C1-E2FC-42B0-9EE1-B6568204C041}">
+<ds:datastoreItem xmlns:ds="http://schemas.openxmlformats.org/officeDocument/2006/customXml" ds:itemID="{26D34A2E-59BB-4AEB-B2D2-C70F7E2F20D7}">
   <ds:schemaRefs>
     <ds:schemaRef ds:uri="http://schemas.openxmlformats.org/officeDocument/2006/bibliography"/>
   </ds:schemaRefs>

</xml_diff>